<commit_message>
A nearly finalized report - ready for proofreading.
</commit_message>
<xml_diff>
--- a/Lab03/report/Lab03_Report.docx
+++ b/Lab03/report/Lab03_Report.docx
@@ -213,15 +213,6 @@
         </w:rPr>
         <w:t xml:space="preserve"> 470/670</w:t>
       </w:r>
-      <w:r>
-        <w:rPr>
-          <w:rFonts w:ascii="Times New Roman" w:hAnsi="Times New Roman" w:cs="Times New Roman"/>
-          <w:b/>
-          <w:sz w:val="24"/>
-          <w:szCs w:val="24"/>
-        </w:rPr>
-        <w:t xml:space="preserve"> Report #01</w:t>
-      </w:r>
     </w:p>
     <w:p>
       <w:pPr>
@@ -302,7 +293,18 @@
           <w:sz w:val="24"/>
           <w:szCs w:val="24"/>
         </w:rPr>
-        <w:t>, Terence Henriod</w:t>
+        <w:t>, Ter</w:t>
+      </w:r>
+      <w:bookmarkStart w:id="0" w:name="_GoBack"/>
+      <w:bookmarkEnd w:id="0"/>
+      <w:r>
+        <w:rPr>
+          <w:rFonts w:ascii="Times New Roman" w:hAnsi="Times New Roman" w:cs="Times New Roman"/>
+          <w:b/>
+          <w:sz w:val="24"/>
+          <w:szCs w:val="24"/>
+        </w:rPr>
+        <w:t>ence Henriod</w:t>
       </w:r>
     </w:p>
     <w:p>
@@ -1779,17 +1781,7 @@
           <w:sz w:val="24"/>
           <w:szCs w:val="24"/>
         </w:rPr>
-        <w:t xml:space="preserve">This problem likely could have been solved, but its low priority in terms of barriers to completing the task prevented this problem from receiving any attention before the </w:t>
-      </w:r>
-      <w:bookmarkStart w:id="0" w:name="_GoBack"/>
-      <w:bookmarkEnd w:id="0"/>
-      <w:r>
-        <w:rPr>
-          <w:rFonts w:ascii="Times New Roman" w:hAnsi="Times New Roman" w:cs="Times New Roman"/>
-          <w:sz w:val="24"/>
-          <w:szCs w:val="24"/>
-        </w:rPr>
-        <w:t>competition/demonstration.</w:t>
+        <w:t>This problem likely could have been solved, but its low priority in terms of barriers to completing the task prevented this problem from receiving any attention before the competition/demonstration.</w:t>
       </w:r>
     </w:p>
     <w:sectPr>

</xml_diff>